<commit_message>
documentation for the day
</commit_message>
<xml_diff>
--- a/_documentation/documentation.docx
+++ b/_documentation/documentation.docx
@@ -23,6 +23,821 @@
         </w:rPr>
       </w:pPr>
     </w:p>
+    <w:sdt>
+      <w:sdtPr>
+        <w:rPr>
+          <w:lang w:val="de-DE"/>
+        </w:rPr>
+        <w:id w:val="632303007"/>
+        <w:docPartObj>
+          <w:docPartGallery w:val="Table of Contents"/>
+          <w:docPartUnique/>
+        </w:docPartObj>
+      </w:sdtPr>
+      <w:sdtEndPr>
+        <w:rPr>
+          <w:rFonts w:asciiTheme="minorHAnsi" w:eastAsiaTheme="minorHAnsi" w:hAnsiTheme="minorHAnsi" w:cstheme="minorBidi"/>
+          <w:b/>
+          <w:bCs/>
+          <w:color w:val="auto"/>
+          <w:kern w:val="2"/>
+          <w:sz w:val="22"/>
+          <w:szCs w:val="22"/>
+          <w:lang w:eastAsia="en-US"/>
+        </w:rPr>
+      </w:sdtEndPr>
+      <w:sdtContent>
+        <w:p>
+          <w:pPr>
+            <w:pStyle w:val="Inhaltsverzeichnisberschrift"/>
+          </w:pPr>
+          <w:r>
+            <w:rPr>
+              <w:lang w:val="de-DE"/>
+            </w:rPr>
+            <w:t>Inhalt</w:t>
+          </w:r>
+        </w:p>
+        <w:p>
+          <w:pPr>
+            <w:pStyle w:val="Verzeichnis2"/>
+            <w:tabs>
+              <w:tab w:val="right" w:leader="dot" w:pos="9062"/>
+            </w:tabs>
+            <w:rPr>
+              <w:noProof/>
+            </w:rPr>
+          </w:pPr>
+          <w:r>
+            <w:fldChar w:fldCharType="begin"/>
+          </w:r>
+          <w:r>
+            <w:instrText xml:space="preserve"> TOC \o "1-3" \h \z \u </w:instrText>
+          </w:r>
+          <w:r>
+            <w:fldChar w:fldCharType="separate"/>
+          </w:r>
+          <w:hyperlink w:anchor="_Toc163406249" w:history="1">
+            <w:r>
+              <w:rPr>
+                <w:rStyle w:val="Hyperlink"/>
+                <w:noProof/>
+                <w:lang w:val="en-US"/>
+              </w:rPr>
+              <w:t>Setup</w:t>
+            </w:r>
+            <w:r>
+              <w:rPr>
+                <w:noProof/>
+                <w:webHidden/>
+              </w:rPr>
+              <w:tab/>
+            </w:r>
+            <w:r>
+              <w:rPr>
+                <w:noProof/>
+                <w:webHidden/>
+              </w:rPr>
+              <w:fldChar w:fldCharType="begin"/>
+            </w:r>
+            <w:r>
+              <w:rPr>
+                <w:noProof/>
+                <w:webHidden/>
+              </w:rPr>
+              <w:instrText xml:space="preserve"> PAGEREF _Toc163406249 \h </w:instrText>
+            </w:r>
+            <w:r>
+              <w:rPr>
+                <w:noProof/>
+                <w:webHidden/>
+              </w:rPr>
+            </w:r>
+            <w:r>
+              <w:rPr>
+                <w:noProof/>
+                <w:webHidden/>
+              </w:rPr>
+              <w:fldChar w:fldCharType="separate"/>
+            </w:r>
+            <w:r>
+              <w:rPr>
+                <w:noProof/>
+                <w:webHidden/>
+              </w:rPr>
+              <w:t>1</w:t>
+            </w:r>
+            <w:r>
+              <w:rPr>
+                <w:noProof/>
+                <w:webHidden/>
+              </w:rPr>
+              <w:fldChar w:fldCharType="end"/>
+            </w:r>
+          </w:hyperlink>
+        </w:p>
+        <w:p>
+          <w:pPr>
+            <w:pStyle w:val="Verzeichnis2"/>
+            <w:tabs>
+              <w:tab w:val="right" w:leader="dot" w:pos="9062"/>
+            </w:tabs>
+            <w:rPr>
+              <w:noProof/>
+            </w:rPr>
+          </w:pPr>
+          <w:hyperlink w:anchor="_Toc163406250" w:history="1">
+            <w:r>
+              <w:rPr>
+                <w:rStyle w:val="Hyperlink"/>
+                <w:noProof/>
+                <w:lang w:val="en-US"/>
+              </w:rPr>
+              <w:t>Introduction</w:t>
+            </w:r>
+            <w:r>
+              <w:rPr>
+                <w:noProof/>
+                <w:webHidden/>
+              </w:rPr>
+              <w:tab/>
+            </w:r>
+            <w:r>
+              <w:rPr>
+                <w:noProof/>
+                <w:webHidden/>
+              </w:rPr>
+              <w:fldChar w:fldCharType="begin"/>
+            </w:r>
+            <w:r>
+              <w:rPr>
+                <w:noProof/>
+                <w:webHidden/>
+              </w:rPr>
+              <w:instrText xml:space="preserve"> PAGEREF _Toc163406250 \h </w:instrText>
+            </w:r>
+            <w:r>
+              <w:rPr>
+                <w:noProof/>
+                <w:webHidden/>
+              </w:rPr>
+            </w:r>
+            <w:r>
+              <w:rPr>
+                <w:noProof/>
+                <w:webHidden/>
+              </w:rPr>
+              <w:fldChar w:fldCharType="separate"/>
+            </w:r>
+            <w:r>
+              <w:rPr>
+                <w:noProof/>
+                <w:webHidden/>
+              </w:rPr>
+              <w:t>1</w:t>
+            </w:r>
+            <w:r>
+              <w:rPr>
+                <w:noProof/>
+                <w:webHidden/>
+              </w:rPr>
+              <w:fldChar w:fldCharType="end"/>
+            </w:r>
+          </w:hyperlink>
+        </w:p>
+        <w:p>
+          <w:pPr>
+            <w:pStyle w:val="Verzeichnis2"/>
+            <w:tabs>
+              <w:tab w:val="right" w:leader="dot" w:pos="9062"/>
+            </w:tabs>
+            <w:rPr>
+              <w:noProof/>
+            </w:rPr>
+          </w:pPr>
+          <w:hyperlink w:anchor="_Toc163406251" w:history="1">
+            <w:r>
+              <w:rPr>
+                <w:rStyle w:val="Hyperlink"/>
+                <w:noProof/>
+                <w:lang w:val="en-US"/>
+              </w:rPr>
+              <w:t>Database Access</w:t>
+            </w:r>
+            <w:r>
+              <w:rPr>
+                <w:noProof/>
+                <w:webHidden/>
+              </w:rPr>
+              <w:tab/>
+            </w:r>
+            <w:r>
+              <w:rPr>
+                <w:noProof/>
+                <w:webHidden/>
+              </w:rPr>
+              <w:fldChar w:fldCharType="begin"/>
+            </w:r>
+            <w:r>
+              <w:rPr>
+                <w:noProof/>
+                <w:webHidden/>
+              </w:rPr>
+              <w:instrText xml:space="preserve"> PAGEREF _Toc163406251 \h </w:instrText>
+            </w:r>
+            <w:r>
+              <w:rPr>
+                <w:noProof/>
+                <w:webHidden/>
+              </w:rPr>
+            </w:r>
+            <w:r>
+              <w:rPr>
+                <w:noProof/>
+                <w:webHidden/>
+              </w:rPr>
+              <w:fldChar w:fldCharType="separate"/>
+            </w:r>
+            <w:r>
+              <w:rPr>
+                <w:noProof/>
+                <w:webHidden/>
+              </w:rPr>
+              <w:t>1</w:t>
+            </w:r>
+            <w:r>
+              <w:rPr>
+                <w:noProof/>
+                <w:webHidden/>
+              </w:rPr>
+              <w:fldChar w:fldCharType="end"/>
+            </w:r>
+          </w:hyperlink>
+        </w:p>
+        <w:p>
+          <w:pPr>
+            <w:pStyle w:val="Verzeichnis2"/>
+            <w:tabs>
+              <w:tab w:val="right" w:leader="dot" w:pos="9062"/>
+            </w:tabs>
+            <w:rPr>
+              <w:noProof/>
+            </w:rPr>
+          </w:pPr>
+          <w:hyperlink w:anchor="_Toc163406252" w:history="1">
+            <w:r>
+              <w:rPr>
+                <w:rStyle w:val="Hyperlink"/>
+                <w:noProof/>
+                <w:lang w:val="en-US"/>
+              </w:rPr>
+              <w:t>Database Modeling</w:t>
+            </w:r>
+            <w:r>
+              <w:rPr>
+                <w:noProof/>
+                <w:webHidden/>
+              </w:rPr>
+              <w:tab/>
+            </w:r>
+            <w:r>
+              <w:rPr>
+                <w:noProof/>
+                <w:webHidden/>
+              </w:rPr>
+              <w:fldChar w:fldCharType="begin"/>
+            </w:r>
+            <w:r>
+              <w:rPr>
+                <w:noProof/>
+                <w:webHidden/>
+              </w:rPr>
+              <w:instrText xml:space="preserve"> PAGEREF _Toc163406252 \h </w:instrText>
+            </w:r>
+            <w:r>
+              <w:rPr>
+                <w:noProof/>
+                <w:webHidden/>
+              </w:rPr>
+            </w:r>
+            <w:r>
+              <w:rPr>
+                <w:noProof/>
+                <w:webHidden/>
+              </w:rPr>
+              <w:fldChar w:fldCharType="separate"/>
+            </w:r>
+            <w:r>
+              <w:rPr>
+                <w:noProof/>
+                <w:webHidden/>
+              </w:rPr>
+              <w:t>1</w:t>
+            </w:r>
+            <w:r>
+              <w:rPr>
+                <w:noProof/>
+                <w:webHidden/>
+              </w:rPr>
+              <w:fldChar w:fldCharType="end"/>
+            </w:r>
+          </w:hyperlink>
+        </w:p>
+        <w:p>
+          <w:pPr>
+            <w:pStyle w:val="Verzeichnis2"/>
+            <w:tabs>
+              <w:tab w:val="right" w:leader="dot" w:pos="9062"/>
+            </w:tabs>
+            <w:rPr>
+              <w:noProof/>
+            </w:rPr>
+          </w:pPr>
+          <w:hyperlink w:anchor="_Toc163406253" w:history="1">
+            <w:r>
+              <w:rPr>
+                <w:rStyle w:val="Hyperlink"/>
+                <w:noProof/>
+                <w:lang w:val="en-US"/>
+              </w:rPr>
+              <w:t xml:space="preserve"> Endpoint USER</w:t>
+            </w:r>
+            <w:r>
+              <w:rPr>
+                <w:noProof/>
+                <w:webHidden/>
+              </w:rPr>
+              <w:tab/>
+            </w:r>
+            <w:r>
+              <w:rPr>
+                <w:noProof/>
+                <w:webHidden/>
+              </w:rPr>
+              <w:fldChar w:fldCharType="begin"/>
+            </w:r>
+            <w:r>
+              <w:rPr>
+                <w:noProof/>
+                <w:webHidden/>
+              </w:rPr>
+              <w:instrText xml:space="preserve"> PAGEREF _Toc163406253 \h </w:instrText>
+            </w:r>
+            <w:r>
+              <w:rPr>
+                <w:noProof/>
+                <w:webHidden/>
+              </w:rPr>
+            </w:r>
+            <w:r>
+              <w:rPr>
+                <w:noProof/>
+                <w:webHidden/>
+              </w:rPr>
+              <w:fldChar w:fldCharType="separate"/>
+            </w:r>
+            <w:r>
+              <w:rPr>
+                <w:noProof/>
+                <w:webHidden/>
+              </w:rPr>
+              <w:t>2</w:t>
+            </w:r>
+            <w:r>
+              <w:rPr>
+                <w:noProof/>
+                <w:webHidden/>
+              </w:rPr>
+              <w:fldChar w:fldCharType="end"/>
+            </w:r>
+          </w:hyperlink>
+        </w:p>
+        <w:p>
+          <w:pPr>
+            <w:pStyle w:val="Verzeichnis3"/>
+            <w:tabs>
+              <w:tab w:val="right" w:leader="dot" w:pos="9062"/>
+            </w:tabs>
+            <w:rPr>
+              <w:noProof/>
+            </w:rPr>
+          </w:pPr>
+          <w:hyperlink w:anchor="_Toc163406254" w:history="1">
+            <w:r>
+              <w:rPr>
+                <w:rStyle w:val="Hyperlink"/>
+                <w:noProof/>
+                <w:lang w:val="en-US"/>
+              </w:rPr>
+              <w:t>POST - USER CREATION</w:t>
+            </w:r>
+            <w:r>
+              <w:rPr>
+                <w:noProof/>
+                <w:webHidden/>
+              </w:rPr>
+              <w:tab/>
+            </w:r>
+            <w:r>
+              <w:rPr>
+                <w:noProof/>
+                <w:webHidden/>
+              </w:rPr>
+              <w:fldChar w:fldCharType="begin"/>
+            </w:r>
+            <w:r>
+              <w:rPr>
+                <w:noProof/>
+                <w:webHidden/>
+              </w:rPr>
+              <w:instrText xml:space="preserve"> PAGEREF _Toc163406254 \h </w:instrText>
+            </w:r>
+            <w:r>
+              <w:rPr>
+                <w:noProof/>
+                <w:webHidden/>
+              </w:rPr>
+            </w:r>
+            <w:r>
+              <w:rPr>
+                <w:noProof/>
+                <w:webHidden/>
+              </w:rPr>
+              <w:fldChar w:fldCharType="separate"/>
+            </w:r>
+            <w:r>
+              <w:rPr>
+                <w:noProof/>
+                <w:webHidden/>
+              </w:rPr>
+              <w:t>2</w:t>
+            </w:r>
+            <w:r>
+              <w:rPr>
+                <w:noProof/>
+                <w:webHidden/>
+              </w:rPr>
+              <w:fldChar w:fldCharType="end"/>
+            </w:r>
+          </w:hyperlink>
+        </w:p>
+        <w:p>
+          <w:pPr>
+            <w:pStyle w:val="Verzeichnis3"/>
+            <w:tabs>
+              <w:tab w:val="right" w:leader="dot" w:pos="9062"/>
+            </w:tabs>
+            <w:rPr>
+              <w:noProof/>
+            </w:rPr>
+          </w:pPr>
+          <w:hyperlink w:anchor="_Toc163406255" w:history="1">
+            <w:r>
+              <w:rPr>
+                <w:rStyle w:val="Hyperlink"/>
+                <w:noProof/>
+                <w:lang w:val="en-US"/>
+              </w:rPr>
+              <w:t>GET - USER HANDLING</w:t>
+            </w:r>
+            <w:r>
+              <w:rPr>
+                <w:noProof/>
+                <w:webHidden/>
+              </w:rPr>
+              <w:tab/>
+            </w:r>
+            <w:r>
+              <w:rPr>
+                <w:noProof/>
+                <w:webHidden/>
+              </w:rPr>
+              <w:fldChar w:fldCharType="begin"/>
+            </w:r>
+            <w:r>
+              <w:rPr>
+                <w:noProof/>
+                <w:webHidden/>
+              </w:rPr>
+              <w:instrText xml:space="preserve"> PAGEREF _Toc163406255 \h </w:instrText>
+            </w:r>
+            <w:r>
+              <w:rPr>
+                <w:noProof/>
+                <w:webHidden/>
+              </w:rPr>
+            </w:r>
+            <w:r>
+              <w:rPr>
+                <w:noProof/>
+                <w:webHidden/>
+              </w:rPr>
+              <w:fldChar w:fldCharType="separate"/>
+            </w:r>
+            <w:r>
+              <w:rPr>
+                <w:noProof/>
+                <w:webHidden/>
+              </w:rPr>
+              <w:t>2</w:t>
+            </w:r>
+            <w:r>
+              <w:rPr>
+                <w:noProof/>
+                <w:webHidden/>
+              </w:rPr>
+              <w:fldChar w:fldCharType="end"/>
+            </w:r>
+          </w:hyperlink>
+        </w:p>
+        <w:p>
+          <w:pPr>
+            <w:pStyle w:val="Verzeichnis3"/>
+            <w:tabs>
+              <w:tab w:val="right" w:leader="dot" w:pos="9062"/>
+            </w:tabs>
+            <w:rPr>
+              <w:noProof/>
+            </w:rPr>
+          </w:pPr>
+          <w:hyperlink w:anchor="_Toc163406256" w:history="1">
+            <w:r>
+              <w:rPr>
+                <w:rStyle w:val="Hyperlink"/>
+                <w:noProof/>
+                <w:lang w:val="en-US"/>
+              </w:rPr>
+              <w:t>PUT – ALTER INFO</w:t>
+            </w:r>
+            <w:r>
+              <w:rPr>
+                <w:noProof/>
+                <w:webHidden/>
+              </w:rPr>
+              <w:tab/>
+            </w:r>
+            <w:r>
+              <w:rPr>
+                <w:noProof/>
+                <w:webHidden/>
+              </w:rPr>
+              <w:fldChar w:fldCharType="begin"/>
+            </w:r>
+            <w:r>
+              <w:rPr>
+                <w:noProof/>
+                <w:webHidden/>
+              </w:rPr>
+              <w:instrText xml:space="preserve"> PAGEREF _Toc163406256 \h </w:instrText>
+            </w:r>
+            <w:r>
+              <w:rPr>
+                <w:noProof/>
+                <w:webHidden/>
+              </w:rPr>
+            </w:r>
+            <w:r>
+              <w:rPr>
+                <w:noProof/>
+                <w:webHidden/>
+              </w:rPr>
+              <w:fldChar w:fldCharType="separate"/>
+            </w:r>
+            <w:r>
+              <w:rPr>
+                <w:noProof/>
+                <w:webHidden/>
+              </w:rPr>
+              <w:t>3</w:t>
+            </w:r>
+            <w:r>
+              <w:rPr>
+                <w:noProof/>
+                <w:webHidden/>
+              </w:rPr>
+              <w:fldChar w:fldCharType="end"/>
+            </w:r>
+          </w:hyperlink>
+        </w:p>
+        <w:p>
+          <w:pPr>
+            <w:pStyle w:val="Verzeichnis2"/>
+            <w:tabs>
+              <w:tab w:val="right" w:leader="dot" w:pos="9062"/>
+            </w:tabs>
+            <w:rPr>
+              <w:noProof/>
+            </w:rPr>
+          </w:pPr>
+          <w:hyperlink w:anchor="_Toc163406257" w:history="1">
+            <w:r>
+              <w:rPr>
+                <w:rStyle w:val="Hyperlink"/>
+                <w:noProof/>
+                <w:lang w:val="en-US"/>
+              </w:rPr>
+              <w:t>Endpoint SESSIONS</w:t>
+            </w:r>
+            <w:r>
+              <w:rPr>
+                <w:noProof/>
+                <w:webHidden/>
+              </w:rPr>
+              <w:tab/>
+            </w:r>
+            <w:r>
+              <w:rPr>
+                <w:noProof/>
+                <w:webHidden/>
+              </w:rPr>
+              <w:fldChar w:fldCharType="begin"/>
+            </w:r>
+            <w:r>
+              <w:rPr>
+                <w:noProof/>
+                <w:webHidden/>
+              </w:rPr>
+              <w:instrText xml:space="preserve"> PAGEREF _Toc163406257 \h </w:instrText>
+            </w:r>
+            <w:r>
+              <w:rPr>
+                <w:noProof/>
+                <w:webHidden/>
+              </w:rPr>
+            </w:r>
+            <w:r>
+              <w:rPr>
+                <w:noProof/>
+                <w:webHidden/>
+              </w:rPr>
+              <w:fldChar w:fldCharType="separate"/>
+            </w:r>
+            <w:r>
+              <w:rPr>
+                <w:noProof/>
+                <w:webHidden/>
+              </w:rPr>
+              <w:t>3</w:t>
+            </w:r>
+            <w:r>
+              <w:rPr>
+                <w:noProof/>
+                <w:webHidden/>
+              </w:rPr>
+              <w:fldChar w:fldCharType="end"/>
+            </w:r>
+          </w:hyperlink>
+        </w:p>
+        <w:p>
+          <w:pPr>
+            <w:pStyle w:val="Verzeichnis2"/>
+            <w:tabs>
+              <w:tab w:val="right" w:leader="dot" w:pos="9062"/>
+            </w:tabs>
+            <w:rPr>
+              <w:noProof/>
+            </w:rPr>
+          </w:pPr>
+          <w:hyperlink w:anchor="_Toc163406258" w:history="1">
+            <w:r>
+              <w:rPr>
+                <w:rStyle w:val="Hyperlink"/>
+                <w:noProof/>
+                <w:lang w:val="en-US"/>
+              </w:rPr>
+              <w:t>Endpoint STATS</w:t>
+            </w:r>
+            <w:r>
+              <w:rPr>
+                <w:noProof/>
+                <w:webHidden/>
+              </w:rPr>
+              <w:tab/>
+            </w:r>
+            <w:r>
+              <w:rPr>
+                <w:noProof/>
+                <w:webHidden/>
+              </w:rPr>
+              <w:fldChar w:fldCharType="begin"/>
+            </w:r>
+            <w:r>
+              <w:rPr>
+                <w:noProof/>
+                <w:webHidden/>
+              </w:rPr>
+              <w:instrText xml:space="preserve"> PAGEREF _Toc163406258 \h </w:instrText>
+            </w:r>
+            <w:r>
+              <w:rPr>
+                <w:noProof/>
+                <w:webHidden/>
+              </w:rPr>
+            </w:r>
+            <w:r>
+              <w:rPr>
+                <w:noProof/>
+                <w:webHidden/>
+              </w:rPr>
+              <w:fldChar w:fldCharType="separate"/>
+            </w:r>
+            <w:r>
+              <w:rPr>
+                <w:noProof/>
+                <w:webHidden/>
+              </w:rPr>
+              <w:t>3</w:t>
+            </w:r>
+            <w:r>
+              <w:rPr>
+                <w:noProof/>
+                <w:webHidden/>
+              </w:rPr>
+              <w:fldChar w:fldCharType="end"/>
+            </w:r>
+          </w:hyperlink>
+        </w:p>
+        <w:p>
+          <w:pPr>
+            <w:pStyle w:val="Verzeichnis2"/>
+            <w:tabs>
+              <w:tab w:val="right" w:leader="dot" w:pos="9062"/>
+            </w:tabs>
+            <w:rPr>
+              <w:noProof/>
+            </w:rPr>
+          </w:pPr>
+          <w:hyperlink w:anchor="_Toc163406259" w:history="1">
+            <w:r>
+              <w:rPr>
+                <w:rStyle w:val="Hyperlink"/>
+                <w:noProof/>
+                <w:lang w:val="en-US"/>
+              </w:rPr>
+              <w:t>Endpoint SCORE</w:t>
+            </w:r>
+            <w:r>
+              <w:rPr>
+                <w:noProof/>
+                <w:webHidden/>
+              </w:rPr>
+              <w:tab/>
+            </w:r>
+            <w:r>
+              <w:rPr>
+                <w:noProof/>
+                <w:webHidden/>
+              </w:rPr>
+              <w:fldChar w:fldCharType="begin"/>
+            </w:r>
+            <w:r>
+              <w:rPr>
+                <w:noProof/>
+                <w:webHidden/>
+              </w:rPr>
+              <w:instrText xml:space="preserve"> PAGEREF _Toc163406259 \h </w:instrText>
+            </w:r>
+            <w:r>
+              <w:rPr>
+                <w:noProof/>
+                <w:webHidden/>
+              </w:rPr>
+            </w:r>
+            <w:r>
+              <w:rPr>
+                <w:noProof/>
+                <w:webHidden/>
+              </w:rPr>
+              <w:fldChar w:fldCharType="separate"/>
+            </w:r>
+            <w:r>
+              <w:rPr>
+                <w:noProof/>
+                <w:webHidden/>
+              </w:rPr>
+              <w:t>3</w:t>
+            </w:r>
+            <w:r>
+              <w:rPr>
+                <w:noProof/>
+                <w:webHidden/>
+              </w:rPr>
+              <w:fldChar w:fldCharType="end"/>
+            </w:r>
+          </w:hyperlink>
+        </w:p>
+        <w:p>
+          <w:r>
+            <w:rPr>
+              <w:b/>
+              <w:bCs/>
+              <w:lang w:val="de-DE"/>
+            </w:rPr>
+            <w:fldChar w:fldCharType="end"/>
+          </w:r>
+        </w:p>
+      </w:sdtContent>
+    </w:sdt>
     <w:p>
       <w:pPr>
         <w:pStyle w:val="berschrift2"/>
@@ -30,6 +845,7 @@
           <w:lang w:val="en-US"/>
         </w:rPr>
       </w:pPr>
+      <w:bookmarkStart w:id="0" w:name="_Toc163406249"/>
       <w:r>
         <w:rPr>
           <w:lang w:val="en-US"/>
@@ -42,6 +858,7 @@
         </w:rPr>
         <w:t>etup</w:t>
       </w:r>
+      <w:bookmarkEnd w:id="0"/>
     </w:p>
     <w:p>
       <w:pPr>
@@ -405,12 +1222,14 @@
           <w:lang w:val="en-US"/>
         </w:rPr>
       </w:pPr>
+      <w:bookmarkStart w:id="1" w:name="_Toc163406250"/>
       <w:r>
         <w:rPr>
           <w:lang w:val="en-US"/>
         </w:rPr>
         <w:t>Introduction</w:t>
       </w:r>
+      <w:bookmarkEnd w:id="1"/>
     </w:p>
     <w:p>
       <w:pPr>
@@ -523,12 +1342,14 @@
           <w:lang w:val="en-US"/>
         </w:rPr>
       </w:pPr>
+      <w:bookmarkStart w:id="2" w:name="_Toc163406251"/>
       <w:r>
         <w:rPr>
           <w:lang w:val="en-US"/>
         </w:rPr>
         <w:t>Database Access</w:t>
       </w:r>
+      <w:bookmarkEnd w:id="2"/>
     </w:p>
     <w:p>
       <w:pPr>
@@ -560,6 +1381,7 @@
           <w:noProof/>
           <w:lang w:val="en-US"/>
         </w:rPr>
+        <w:lastRenderedPageBreak/>
         <w:drawing>
           <wp:inline distT="0" distB="0" distL="0" distR="0" wp14:anchorId="055DF71A" wp14:editId="00DD642F">
             <wp:extent cx="2301439" cy="693480"/>
@@ -576,7 +1398,7 @@
                     <pic:cNvPicPr/>
                   </pic:nvPicPr>
                   <pic:blipFill>
-                    <a:blip r:embed="rId5"/>
+                    <a:blip r:embed="rId6"/>
                     <a:stretch>
                       <a:fillRect/>
                     </a:stretch>
@@ -666,6 +1488,7 @@
           <w:lang w:val="en-US"/>
         </w:rPr>
       </w:pPr>
+      <w:bookmarkStart w:id="3" w:name="_Toc163406252"/>
       <w:r>
         <w:rPr>
           <w:lang w:val="en-US"/>
@@ -678,6 +1501,7 @@
         </w:rPr>
         <w:t>atabase Modeling</w:t>
       </w:r>
+      <w:bookmarkEnd w:id="3"/>
     </w:p>
     <w:p>
       <w:pPr>
@@ -700,16 +1524,17 @@
     </w:p>
     <w:p>
       <w:pPr>
-        <w:rPr>
-          <w:lang w:val="en-US"/>
-        </w:rPr>
-      </w:pPr>
+        <w:pStyle w:val="berschrift2"/>
+        <w:rPr>
+          <w:lang w:val="en-US"/>
+        </w:rPr>
+      </w:pPr>
+      <w:bookmarkStart w:id="4" w:name="_Toc163406253"/>
       <w:r>
         <w:rPr>
           <w:noProof/>
           <w:lang w:val="en-US"/>
         </w:rPr>
-        <w:lastRenderedPageBreak/>
         <w:drawing>
           <wp:anchor distT="0" distB="0" distL="114300" distR="114300" simplePos="0" relativeHeight="251658240" behindDoc="0" locked="0" layoutInCell="1" allowOverlap="1" wp14:anchorId="0763129C" wp14:editId="402022A8">
             <wp:simplePos x="899160" y="1120140"/>
@@ -736,7 +1561,7 @@
                     </pic:cNvPicPr>
                   </pic:nvPicPr>
                   <pic:blipFill>
-                    <a:blip r:embed="rId6">
+                    <a:blip r:embed="rId7">
                       <a:extLst>
                         <a:ext uri="{28A0092B-C50C-407E-A947-70E740481C1C}">
                           <a14:useLocalDpi xmlns:a14="http://schemas.microsoft.com/office/drawing/2010/main" val="0"/>
@@ -771,22 +1596,31 @@
         <w:rPr>
           <w:lang w:val="en-US"/>
         </w:rPr>
-        <w:br w:type="textWrapping" w:clear="all"/>
-      </w:r>
-    </w:p>
-    <w:p>
-      <w:pPr>
-        <w:pStyle w:val="berschrift2"/>
-        <w:rPr>
-          <w:lang w:val="en-US"/>
-        </w:rPr>
-      </w:pPr>
+        <w:t>Endpoint USER</w:t>
+      </w:r>
+      <w:bookmarkEnd w:id="4"/>
+    </w:p>
+    <w:p>
+      <w:pPr>
+        <w:pStyle w:val="berschrift3"/>
+        <w:rPr>
+          <w:lang w:val="en-US"/>
+        </w:rPr>
+      </w:pPr>
+      <w:bookmarkStart w:id="5" w:name="_Toc163406254"/>
+      <w:r>
+        <w:rPr>
+          <w:lang w:val="en-US"/>
+        </w:rPr>
+        <w:t xml:space="preserve">POST - </w:t>
+      </w:r>
       <w:r>
         <w:rPr>
           <w:lang w:val="en-US"/>
         </w:rPr>
         <w:t>USER CREATION</w:t>
       </w:r>
+      <w:bookmarkEnd w:id="5"/>
     </w:p>
     <w:p>
       <w:pPr>
@@ -833,17 +1667,25 @@
     </w:p>
     <w:p>
       <w:pPr>
-        <w:pStyle w:val="berschrift2"/>
-        <w:rPr>
-          <w:lang w:val="en-US"/>
-        </w:rPr>
-      </w:pPr>
+        <w:pStyle w:val="berschrift3"/>
+        <w:rPr>
+          <w:lang w:val="en-US"/>
+        </w:rPr>
+      </w:pPr>
+      <w:bookmarkStart w:id="6" w:name="_Toc163406255"/>
+      <w:r>
+        <w:rPr>
+          <w:lang w:val="en-US"/>
+        </w:rPr>
+        <w:t xml:space="preserve">GET - </w:t>
+      </w:r>
       <w:r>
         <w:rPr>
           <w:lang w:val="en-US"/>
         </w:rPr>
         <w:t>USER HANDLING</w:t>
       </w:r>
+      <w:bookmarkEnd w:id="6"/>
     </w:p>
     <w:p>
       <w:pPr>
@@ -878,8 +1720,10 @@
       </w:pPr>
       <w:r>
         <w:rPr>
-          <w:lang w:val="en-US"/>
-        </w:rPr>
+          <w:noProof/>
+          <w:lang w:val="en-US"/>
+        </w:rPr>
+        <w:lastRenderedPageBreak/>
         <w:drawing>
           <wp:inline distT="0" distB="0" distL="0" distR="0" wp14:anchorId="15111E1E" wp14:editId="4CBD2CC1">
             <wp:extent cx="1767993" cy="4168501"/>
@@ -896,7 +1740,7 @@
                     <pic:cNvPicPr/>
                   </pic:nvPicPr>
                   <pic:blipFill>
-                    <a:blip r:embed="rId7"/>
+                    <a:blip r:embed="rId8"/>
                     <a:stretch>
                       <a:fillRect/>
                     </a:stretch>
@@ -927,133 +1771,170 @@
         <w:rPr>
           <w:lang w:val="en-US"/>
         </w:rPr>
+        <w:t>Starting with token, this gets generated at login and maintains a trust connection between the clients and the server by handing the session token to the individual user. As long as the client holds that token it can access and change all user-specific database entries. For that a new class was added (DatabaseAuthenticate) which takes the client provided token and checks it against the database stored token.</w:t>
+      </w:r>
+    </w:p>
+    <w:p>
+      <w:pPr>
+        <w:rPr>
+          <w:lang w:val="en-US"/>
+        </w:rPr>
+      </w:pPr>
+      <w:r>
+        <w:rPr>
+          <w:lang w:val="en-US"/>
+        </w:rPr>
+        <w:t>I added Bio, Image and ProfileName to a new helper Class “UserData”. The new class DatabaseGetUserInfo and the method GetUserInfo() was added to allow (authenticated) clients to access their profile info.</w:t>
+      </w:r>
+    </w:p>
+    <w:p>
+      <w:pPr>
+        <w:pStyle w:val="berschrift3"/>
+        <w:rPr>
+          <w:lang w:val="en-US"/>
+        </w:rPr>
+      </w:pPr>
+      <w:bookmarkStart w:id="7" w:name="_Toc163406256"/>
+      <w:r>
+        <w:rPr>
+          <w:lang w:val="en-US"/>
+        </w:rPr>
+        <w:t>PUT – ALTER INFO</w:t>
+      </w:r>
+      <w:bookmarkEnd w:id="7"/>
+    </w:p>
+    <w:p>
+      <w:pPr>
+        <w:rPr>
+          <w:lang w:val="en-US"/>
+        </w:rPr>
+      </w:pPr>
+      <w:r>
+        <w:rPr>
+          <w:lang w:val="en-US"/>
+        </w:rPr>
+        <w:t>For the put method, the client alters the bio of the current user, via the object DatabaseChangeUserInfo().</w:t>
+      </w:r>
+    </w:p>
+    <w:p>
+      <w:pPr>
+        <w:pStyle w:val="berschrift2"/>
+        <w:rPr>
+          <w:lang w:val="en-US"/>
+        </w:rPr>
+      </w:pPr>
+      <w:bookmarkStart w:id="8" w:name="_Toc163406257"/>
+      <w:r>
+        <w:rPr>
+          <w:lang w:val="en-US"/>
+        </w:rPr>
+        <w:t xml:space="preserve">Endpoint </w:t>
+      </w:r>
+      <w:r>
+        <w:rPr>
+          <w:lang w:val="en-US"/>
+        </w:rPr>
+        <w:t>SESSIONS</w:t>
+      </w:r>
+      <w:bookmarkEnd w:id="8"/>
+    </w:p>
+    <w:p>
+      <w:pPr>
+        <w:rPr>
+          <w:lang w:val="en-US"/>
+        </w:rPr>
+      </w:pPr>
+      <w:r>
+        <w:rPr>
+          <w:lang w:val="en-US"/>
+        </w:rPr>
+        <w:t xml:space="preserve">Using the provided curl-script as a guideline, I started to implement the </w:t>
+      </w:r>
+      <w:r>
+        <w:rPr>
+          <w:lang w:val="en-US"/>
+        </w:rPr>
+        <w:t>endpoint “sessions”</w:t>
+      </w:r>
+      <w:r>
+        <w:rPr>
+          <w:lang w:val="en-US"/>
+        </w:rPr>
+        <w:t>.</w:t>
+      </w:r>
+      <w:r>
+        <w:rPr>
+          <w:lang w:val="en-US"/>
+        </w:rPr>
+        <w:t xml:space="preserve"> I created a new Endpoint object and registered it in the HTTPServer object. Next, I created a Database</w:t>
+      </w:r>
+      <w:r>
+        <w:rPr>
+          <w:lang w:val="en-US"/>
+        </w:rPr>
+        <w:t>-</w:t>
+      </w:r>
+      <w:r>
+        <w:rPr>
+          <w:lang w:val="en-US"/>
+        </w:rPr>
+        <w:t>access</w:t>
+      </w:r>
+      <w:r>
+        <w:rPr>
+          <w:lang w:val="en-US"/>
+        </w:rPr>
+        <w:t>-</w:t>
+      </w:r>
+      <w:r>
+        <w:rPr>
+          <w:lang w:val="en-US"/>
+        </w:rPr>
+        <w:t xml:space="preserve"> object that </w:t>
+      </w:r>
+      <w:r>
+        <w:rPr>
+          <w:lang w:val="en-US"/>
+        </w:rPr>
+        <w:t xml:space="preserve">receives the </w:t>
+      </w:r>
+      <w:r>
+        <w:rPr>
+          <w:lang w:val="en-US"/>
+        </w:rPr>
+        <w:t>“user”-Object loaded with all credentials</w:t>
+      </w:r>
+      <w:r>
+        <w:rPr>
+          <w:lang w:val="en-US"/>
+        </w:rPr>
+        <w:t xml:space="preserve"> as a parameter and builds a query to access </w:t>
+      </w:r>
+      <w:r>
+        <w:rPr>
+          <w:lang w:val="en-US"/>
+        </w:rPr>
+        <w:t>the database based on the username. The verifying of the given password was very tricky, because at first, I thought I had to rehash the given password and then compare it to the one stored in the database, however this did not work, since the used method “BCrypt.HashPassword()” required a salting value. If none was provided a random value was generated. This made the compared hashes differ everytime. Reading the documentation of the BCrypt Library further, I found the correct method which was “Bcrypt.Verify()”. Using this the authentification via the given credentials worked immediately</w:t>
+      </w:r>
+      <w:r>
+        <w:rPr>
+          <w:lang w:val="en-US"/>
+        </w:rPr>
+        <w:t>:</w:t>
+      </w:r>
+    </w:p>
+    <w:p>
+      <w:pPr>
+        <w:rPr>
+          <w:lang w:val="en-US"/>
+        </w:rPr>
+      </w:pPr>
+      <w:r>
+        <w:rPr>
+          <w:noProof/>
+          <w:lang w:val="en-US"/>
+        </w:rPr>
         <w:lastRenderedPageBreak/>
-        <w:t>Starting with token, this gets generated at login and maintains a trust connection between the clients and the server by handing the session token to the individual user. As long as the client holds that token it can access and change all user-specific database entries. For that a new class was added (DatabaseAuthenticate) which takes the client provided token and checks it against the database stored token.</w:t>
-      </w:r>
-    </w:p>
-    <w:p>
-      <w:pPr>
-        <w:rPr>
-          <w:lang w:val="en-US"/>
-        </w:rPr>
-      </w:pPr>
-      <w:r>
-        <w:rPr>
-          <w:lang w:val="en-US"/>
-        </w:rPr>
-        <w:t>I added Bio, Image and ProfileName to a new helper Class “UserData”. The new class DatabaseGetUserInfo and the method GetUserInfo() was added to allow (authenticated) clients to access their profile info.</w:t>
-      </w:r>
-    </w:p>
-    <w:p>
-      <w:pPr>
-        <w:pStyle w:val="berschrift2"/>
-        <w:rPr>
-          <w:lang w:val="en-US"/>
-        </w:rPr>
-      </w:pPr>
-      <w:r>
-        <w:rPr>
-          <w:lang w:val="en-US"/>
-        </w:rPr>
-        <w:t>SESSIONS</w:t>
-      </w:r>
-    </w:p>
-    <w:p>
-      <w:pPr>
-        <w:rPr>
-          <w:lang w:val="en-US"/>
-        </w:rPr>
-      </w:pPr>
-      <w:r>
-        <w:rPr>
-          <w:lang w:val="en-US"/>
-        </w:rPr>
-        <w:t xml:space="preserve">Using the provided curl-script as a guideline, I started to implement the </w:t>
-      </w:r>
-      <w:r>
-        <w:rPr>
-          <w:lang w:val="en-US"/>
-        </w:rPr>
-        <w:t>endpoint “sessions”</w:t>
-      </w:r>
-      <w:r>
-        <w:rPr>
-          <w:lang w:val="en-US"/>
-        </w:rPr>
-        <w:t>.</w:t>
-      </w:r>
-      <w:r>
-        <w:rPr>
-          <w:lang w:val="en-US"/>
-        </w:rPr>
-        <w:t xml:space="preserve"> I created a new Endpoint object and registered it in the HTTPServer object. Next, I created a Database</w:t>
-      </w:r>
-      <w:r>
-        <w:rPr>
-          <w:lang w:val="en-US"/>
-        </w:rPr>
-        <w:t>-</w:t>
-      </w:r>
-      <w:r>
-        <w:rPr>
-          <w:lang w:val="en-US"/>
-        </w:rPr>
-        <w:t>access</w:t>
-      </w:r>
-      <w:r>
-        <w:rPr>
-          <w:lang w:val="en-US"/>
-        </w:rPr>
-        <w:t>-</w:t>
-      </w:r>
-      <w:r>
-        <w:rPr>
-          <w:lang w:val="en-US"/>
-        </w:rPr>
-        <w:t xml:space="preserve"> object that </w:t>
-      </w:r>
-      <w:r>
-        <w:rPr>
-          <w:lang w:val="en-US"/>
-        </w:rPr>
-        <w:t xml:space="preserve">receives the </w:t>
-      </w:r>
-      <w:r>
-        <w:rPr>
-          <w:lang w:val="en-US"/>
-        </w:rPr>
-        <w:t>“user”-Object loaded with all credentials</w:t>
-      </w:r>
-      <w:r>
-        <w:rPr>
-          <w:lang w:val="en-US"/>
-        </w:rPr>
-        <w:t xml:space="preserve"> as a parameter and builds a query to access </w:t>
-      </w:r>
-      <w:r>
-        <w:rPr>
-          <w:lang w:val="en-US"/>
-        </w:rPr>
-        <w:t>the database based on the username. The verifying of the given password was very tricky, because at first, I thought I had to rehash the given password and then compare it to the one stored in the database, however this did not work, since the used method “BCrypt.HashPassword()” required a salting value. If none was provided a random value was generated. This made the compared hashes differ everytime. Reading the documentation of the BCrypt Library further, I found the correct method which was “Bcrypt.Verify()”. Using this the authentification via the given credentials worked immediately</w:t>
-      </w:r>
-      <w:r>
-        <w:rPr>
-          <w:lang w:val="en-US"/>
-        </w:rPr>
-        <w:t>:</w:t>
-      </w:r>
-    </w:p>
-    <w:p>
-      <w:pPr>
-        <w:rPr>
-          <w:lang w:val="en-US"/>
-        </w:rPr>
-      </w:pPr>
-      <w:r>
-        <w:rPr>
-          <w:noProof/>
-          <w:lang w:val="en-US"/>
-        </w:rPr>
         <w:drawing>
           <wp:inline distT="0" distB="0" distL="0" distR="0" wp14:anchorId="627F4851" wp14:editId="48062DA8">
             <wp:extent cx="1912786" cy="556308"/>
@@ -1070,7 +1951,7 @@
                     <pic:cNvPicPr/>
                   </pic:nvPicPr>
                   <pic:blipFill>
-                    <a:blip r:embed="rId8"/>
+                    <a:blip r:embed="rId9"/>
                     <a:stretch>
                       <a:fillRect/>
                     </a:stretch>
@@ -1090,6 +1971,235 @@
           </wp:inline>
         </w:drawing>
       </w:r>
+    </w:p>
+    <w:p>
+      <w:pPr>
+        <w:rPr>
+          <w:lang w:val="en-US"/>
+        </w:rPr>
+      </w:pPr>
+      <w:r>
+        <w:rPr>
+          <w:lang w:val="en-US"/>
+        </w:rPr>
+        <w:t xml:space="preserve">The return value is a server-side generated token that is given back to the client. This way the </w:t>
+      </w:r>
+      <w:r>
+        <w:rPr>
+          <w:lang w:val="en-US"/>
+        </w:rPr>
+        <w:t>client</w:t>
+      </w:r>
+      <w:r>
+        <w:rPr>
+          <w:lang w:val="en-US"/>
+        </w:rPr>
+        <w:t xml:space="preserve"> can access </w:t>
+      </w:r>
+      <w:r>
+        <w:rPr>
+          <w:lang w:val="en-US"/>
+        </w:rPr>
+        <w:t xml:space="preserve">the personal </w:t>
+      </w:r>
+      <w:r>
+        <w:rPr>
+          <w:lang w:val="en-US"/>
+        </w:rPr>
+        <w:t>session</w:t>
+      </w:r>
+      <w:r>
+        <w:rPr>
+          <w:lang w:val="en-US"/>
+        </w:rPr>
+        <w:t xml:space="preserve"> via the singleton object BLL_SessionManager which stores all </w:t>
+      </w:r>
+      <w:r>
+        <w:rPr>
+          <w:lang w:val="en-US"/>
+        </w:rPr>
+        <w:t>accompanying sessions (individually stored in the session object).</w:t>
+      </w:r>
+      <w:r>
+        <w:rPr>
+          <w:lang w:val="en-US"/>
+        </w:rPr>
+        <w:t xml:space="preserve"> Two helper methods provide the username (which is sometimes needed for database queries) when the token is provided and the token when username is provided. (GetSessionByToken and GetSessionByUsername)</w:t>
+      </w:r>
+      <w:r>
+        <w:rPr>
+          <w:lang w:val="en-US"/>
+        </w:rPr>
+        <w:t>.</w:t>
+      </w:r>
+      <w:r>
+        <w:rPr>
+          <w:lang w:val="en-US"/>
+        </w:rPr>
+        <w:t xml:space="preserve"> Later I also added a GetUserID Method to save/get the corresponding user_id, this allowed me to insert history entries</w:t>
+      </w:r>
+      <w:r>
+        <w:rPr>
+          <w:lang w:val="en-US"/>
+        </w:rPr>
+        <w:t xml:space="preserve"> with the correct foreign key</w:t>
+      </w:r>
+      <w:r>
+        <w:rPr>
+          <w:lang w:val="en-US"/>
+        </w:rPr>
+        <w:t>.</w:t>
+      </w:r>
+    </w:p>
+    <w:p>
+      <w:pPr>
+        <w:pStyle w:val="berschrift2"/>
+        <w:rPr>
+          <w:lang w:val="en-US"/>
+        </w:rPr>
+      </w:pPr>
+      <w:bookmarkStart w:id="9" w:name="_Toc163406258"/>
+      <w:r>
+        <w:rPr>
+          <w:lang w:val="en-US"/>
+        </w:rPr>
+        <w:t>Endpoint STATS</w:t>
+      </w:r>
+      <w:bookmarkEnd w:id="9"/>
+    </w:p>
+    <w:p>
+      <w:pPr>
+        <w:rPr>
+          <w:lang w:val="en-US"/>
+        </w:rPr>
+      </w:pPr>
+      <w:bookmarkStart w:id="10" w:name="_Toc163406259"/>
+      <w:r>
+        <w:rPr>
+          <w:lang w:val="en-US"/>
+        </w:rPr>
+        <w:t xml:space="preserve">After fully implementing the session functionality, it is now possible to run a query against an previously logged-in client which only provides the token. It accesses a </w:t>
+      </w:r>
+    </w:p>
+    <w:p>
+      <w:pPr>
+        <w:pStyle w:val="berschrift2"/>
+        <w:rPr>
+          <w:lang w:val="en-US"/>
+        </w:rPr>
+      </w:pPr>
+      <w:r>
+        <w:rPr>
+          <w:lang w:val="en-US"/>
+        </w:rPr>
+        <w:t>Endpoint SCORE</w:t>
+      </w:r>
+      <w:bookmarkEnd w:id="10"/>
+    </w:p>
+    <w:p>
+      <w:pPr>
+        <w:rPr>
+          <w:lang w:val="en-US"/>
+        </w:rPr>
+      </w:pPr>
+      <w:r>
+        <w:rPr>
+          <w:lang w:val="en-US"/>
+        </w:rPr>
+        <w:t>Similar to Endpoint STATS, this simply accesses a view (get_score) in the DatabaseGetScore Object and packs it into a UserStats-List. This then gets serialized.</w:t>
+      </w:r>
+    </w:p>
+    <w:p>
+      <w:pPr>
+        <w:pStyle w:val="berschrift2"/>
+        <w:rPr>
+          <w:lang w:val="en-US"/>
+        </w:rPr>
+      </w:pPr>
+      <w:r>
+        <w:rPr>
+          <w:lang w:val="en-US"/>
+        </w:rPr>
+        <w:t>Endpoint History</w:t>
+      </w:r>
+    </w:p>
+    <w:p>
+      <w:pPr>
+        <w:pStyle w:val="berschrift3"/>
+        <w:rPr>
+          <w:lang w:val="en-US"/>
+        </w:rPr>
+      </w:pPr>
+      <w:r>
+        <w:rPr>
+          <w:lang w:val="en-US"/>
+        </w:rPr>
+        <w:t>POST – History Entry</w:t>
+      </w:r>
+    </w:p>
+    <w:p>
+      <w:pPr>
+        <w:rPr>
+          <w:lang w:val="en-US"/>
+        </w:rPr>
+      </w:pPr>
+      <w:r>
+        <w:rPr>
+          <w:lang w:val="en-US"/>
+        </w:rPr>
+        <w:t xml:space="preserve">I reused a lot of code from the User POST </w:t>
+      </w:r>
+      <w:r>
+        <w:rPr>
+          <w:lang w:val="en-US"/>
+        </w:rPr>
+        <w:t>m</w:t>
+      </w:r>
+      <w:r>
+        <w:rPr>
+          <w:lang w:val="en-US"/>
+        </w:rPr>
+        <w:t xml:space="preserve">ethod to create an entry in the history table. The biggest difference was the </w:t>
+      </w:r>
+      <w:r>
+        <w:rPr>
+          <w:lang w:val="en-US"/>
+        </w:rPr>
+        <w:t>user_id which I saved in the session data.</w:t>
+      </w:r>
+    </w:p>
+    <w:p>
+      <w:pPr>
+        <w:pStyle w:val="berschrift3"/>
+        <w:rPr>
+          <w:lang w:val="en-US"/>
+        </w:rPr>
+      </w:pPr>
+      <w:r>
+        <w:rPr>
+          <w:lang w:val="en-US"/>
+        </w:rPr>
+        <w:t>GET</w:t>
+      </w:r>
+      <w:r>
+        <w:rPr>
+          <w:lang w:val="en-US"/>
+        </w:rPr>
+        <w:t xml:space="preserve"> – </w:t>
+      </w:r>
+      <w:r>
+        <w:rPr>
+          <w:lang w:val="en-US"/>
+        </w:rPr>
+        <w:t>Get a list of all history entries for the user</w:t>
+      </w:r>
+    </w:p>
+    <w:p>
+      <w:pPr>
+        <w:rPr>
+          <w:lang w:val="en-US"/>
+        </w:rPr>
+      </w:pPr>
     </w:p>
     <w:p>
       <w:pPr>
@@ -1672,6 +2782,28 @@
       <w:szCs w:val="26"/>
     </w:rPr>
   </w:style>
+  <w:style w:type="paragraph" w:styleId="berschrift3">
+    <w:name w:val="heading 3"/>
+    <w:basedOn w:val="Standard"/>
+    <w:next w:val="Standard"/>
+    <w:link w:val="berschrift3Zchn"/>
+    <w:uiPriority w:val="9"/>
+    <w:unhideWhenUsed/>
+    <w:qFormat/>
+    <w:rsid w:val="00420E21"/>
+    <w:pPr>
+      <w:keepNext/>
+      <w:keepLines/>
+      <w:spacing w:before="40" w:after="0"/>
+      <w:outlineLvl w:val="2"/>
+    </w:pPr>
+    <w:rPr>
+      <w:rFonts w:asciiTheme="majorHAnsi" w:eastAsiaTheme="majorEastAsia" w:hAnsiTheme="majorHAnsi" w:cstheme="majorBidi"/>
+      <w:color w:val="1F3763" w:themeColor="accent1" w:themeShade="7F"/>
+      <w:sz w:val="24"/>
+      <w:szCs w:val="24"/>
+    </w:rPr>
+  </w:style>
   <w:style w:type="character" w:default="1" w:styleId="Absatz-Standardschriftart">
     <w:name w:val="Default Paragraph Font"/>
     <w:uiPriority w:val="1"/>
@@ -1768,6 +2900,72 @@
       <w:color w:val="2F5496" w:themeColor="accent1" w:themeShade="BF"/>
       <w:sz w:val="26"/>
       <w:szCs w:val="26"/>
+    </w:rPr>
+  </w:style>
+  <w:style w:type="character" w:customStyle="1" w:styleId="berschrift3Zchn">
+    <w:name w:val="Überschrift 3 Zchn"/>
+    <w:basedOn w:val="Absatz-Standardschriftart"/>
+    <w:link w:val="berschrift3"/>
+    <w:uiPriority w:val="9"/>
+    <w:rsid w:val="00420E21"/>
+    <w:rPr>
+      <w:rFonts w:asciiTheme="majorHAnsi" w:eastAsiaTheme="majorEastAsia" w:hAnsiTheme="majorHAnsi" w:cstheme="majorBidi"/>
+      <w:color w:val="1F3763" w:themeColor="accent1" w:themeShade="7F"/>
+      <w:sz w:val="24"/>
+      <w:szCs w:val="24"/>
+    </w:rPr>
+  </w:style>
+  <w:style w:type="paragraph" w:styleId="Inhaltsverzeichnisberschrift">
+    <w:name w:val="TOC Heading"/>
+    <w:basedOn w:val="berschrift1"/>
+    <w:next w:val="Standard"/>
+    <w:uiPriority w:val="39"/>
+    <w:unhideWhenUsed/>
+    <w:qFormat/>
+    <w:rsid w:val="00696E36"/>
+    <w:pPr>
+      <w:outlineLvl w:val="9"/>
+    </w:pPr>
+    <w:rPr>
+      <w:kern w:val="0"/>
+      <w:lang w:eastAsia="de-AT"/>
+    </w:rPr>
+  </w:style>
+  <w:style w:type="paragraph" w:styleId="Verzeichnis2">
+    <w:name w:val="toc 2"/>
+    <w:basedOn w:val="Standard"/>
+    <w:next w:val="Standard"/>
+    <w:autoRedefine/>
+    <w:uiPriority w:val="39"/>
+    <w:unhideWhenUsed/>
+    <w:rsid w:val="00696E36"/>
+    <w:pPr>
+      <w:spacing w:after="100"/>
+      <w:ind w:left="220"/>
+    </w:pPr>
+  </w:style>
+  <w:style w:type="paragraph" w:styleId="Verzeichnis3">
+    <w:name w:val="toc 3"/>
+    <w:basedOn w:val="Standard"/>
+    <w:next w:val="Standard"/>
+    <w:autoRedefine/>
+    <w:uiPriority w:val="39"/>
+    <w:unhideWhenUsed/>
+    <w:rsid w:val="00696E36"/>
+    <w:pPr>
+      <w:spacing w:after="100"/>
+      <w:ind w:left="440"/>
+    </w:pPr>
+  </w:style>
+  <w:style w:type="character" w:styleId="Hyperlink">
+    <w:name w:val="Hyperlink"/>
+    <w:basedOn w:val="Absatz-Standardschriftart"/>
+    <w:uiPriority w:val="99"/>
+    <w:unhideWhenUsed/>
+    <w:rsid w:val="00696E36"/>
+    <w:rPr>
+      <w:color w:val="0563C1" w:themeColor="hyperlink"/>
+      <w:u w:val="single"/>
     </w:rPr>
   </w:style>
 </w:styles>
@@ -2066,4 +3264,16 @@
     </a:ext>
   </a:extLst>
 </a:theme>
+</file>
+
+<file path=customXml/item1.xml><?xml version="1.0" encoding="utf-8"?>
+<b:Sources xmlns:b="http://schemas.openxmlformats.org/officeDocument/2006/bibliography" xmlns="http://schemas.openxmlformats.org/officeDocument/2006/bibliography" SelectedStyle="\APASixthEditionOfficeOnline.xsl" StyleName="APA" Version="6"/>
+</file>
+
+<file path=customXml/itemProps1.xml><?xml version="1.0" encoding="utf-8"?>
+<ds:datastoreItem xmlns:ds="http://schemas.openxmlformats.org/officeDocument/2006/customXml" ds:itemID="{12EF16F2-CBC6-4EDC-911A-5ACB0CD47704}">
+  <ds:schemaRefs>
+    <ds:schemaRef ds:uri="http://schemas.openxmlformats.org/officeDocument/2006/bibliography"/>
+  </ds:schemaRefs>
+</ds:datastoreItem>
 </file>
</xml_diff>